<commit_message>
Requerimientos corregidos y determinación de acciones.
</commit_message>
<xml_diff>
--- a/Requerimientos.docx
+++ b/Requerimientos.docx
@@ -6,218 +6,379 @@
       <w:r>
         <w:t>Requerimientos del proyecto</w:t>
       </w:r>
-    </w:p>
-    <w:p>
-      <w:pPr>
-        <w:pStyle w:val="Prrafodelista"/>
-        <w:numPr>
-          <w:ilvl w:val="0"/>
-          <w:numId w:val="1"/>
-        </w:numPr>
-      </w:pPr>
-      <w:r>
-        <w:t>El usuario podrá registrar sus datos al sistema para un evento.</w:t>
-      </w:r>
-    </w:p>
-    <w:p>
-      <w:pPr>
-        <w:pStyle w:val="Prrafodelista"/>
-        <w:numPr>
-          <w:ilvl w:val="0"/>
-          <w:numId w:val="1"/>
-        </w:numPr>
-      </w:pPr>
-      <w:r>
-        <w:t xml:space="preserve">El sistema </w:t>
-      </w:r>
-      <w:r>
-        <w:t>almacenara</w:t>
-      </w:r>
-      <w:r>
-        <w:t xml:space="preserve"> los datos del </w:t>
-      </w:r>
-      <w:r>
-        <w:t>cliente (Nombre</w:t>
-      </w:r>
-      <w:r>
-        <w:t xml:space="preserve">, Apellidos, teléfono, fecha de </w:t>
-      </w:r>
-      <w:r>
-        <w:t>nacimiento</w:t>
-      </w:r>
-      <w:r>
-        <w:t>).</w:t>
-      </w:r>
-    </w:p>
-    <w:p>
-      <w:pPr>
-        <w:pStyle w:val="Prrafodelista"/>
-        <w:numPr>
-          <w:ilvl w:val="0"/>
-          <w:numId w:val="1"/>
-        </w:numPr>
-      </w:pPr>
-      <w:r>
-        <w:t>El sistema se podrán registrar tres tipos de usuarios (cliente, proveedor y administrador).</w:t>
-      </w:r>
-    </w:p>
-    <w:p>
-      <w:pPr>
-        <w:pStyle w:val="Prrafodelista"/>
-        <w:numPr>
-          <w:ilvl w:val="0"/>
-          <w:numId w:val="1"/>
-        </w:numPr>
-      </w:pPr>
-      <w:r>
-        <w:t>El</w:t>
-      </w:r>
-      <w:r>
-        <w:t xml:space="preserve"> </w:t>
-      </w:r>
-      <w:r>
-        <w:t>cliente</w:t>
-      </w:r>
-      <w:r>
-        <w:t xml:space="preserve"> podrá reservar e</w:t>
-      </w:r>
-      <w:r>
-        <w:t>l día deseado en que se requerirá</w:t>
-      </w:r>
-      <w:r>
-        <w:t xml:space="preserve"> el servicio.</w:t>
-      </w:r>
-    </w:p>
-    <w:p>
-      <w:pPr>
-        <w:pStyle w:val="Prrafodelista"/>
-        <w:numPr>
-          <w:ilvl w:val="0"/>
-          <w:numId w:val="1"/>
-        </w:numPr>
-      </w:pPr>
-      <w:r>
-        <w:t>El</w:t>
-      </w:r>
-      <w:r>
-        <w:t xml:space="preserve"> sistema confirmara si hay </w:t>
-      </w:r>
-      <w:r>
-        <w:t>disponibilidad</w:t>
-      </w:r>
-      <w:r>
-        <w:t xml:space="preserve"> para ese </w:t>
-      </w:r>
-      <w:r>
-        <w:t>día</w:t>
-      </w:r>
-      <w:r>
-        <w:t>.</w:t>
-      </w:r>
-    </w:p>
-    <w:p>
-      <w:pPr>
-        <w:pStyle w:val="Prrafodelista"/>
-        <w:numPr>
-          <w:ilvl w:val="0"/>
-          <w:numId w:val="1"/>
-        </w:numPr>
-      </w:pPr>
-      <w:r>
-        <w:t xml:space="preserve">El cliente podrá </w:t>
-      </w:r>
-      <w:r>
-        <w:t>pagar</w:t>
-      </w:r>
-      <w:r>
-        <w:t xml:space="preserve"> a</w:t>
-      </w:r>
-      <w:r>
-        <w:t xml:space="preserve"> través</w:t>
-      </w:r>
-      <w:r>
-        <w:t xml:space="preserve"> de tarjeta de crédito/</w:t>
-      </w:r>
-      <w:r>
-        <w:t>débito</w:t>
-      </w:r>
-      <w:r>
-        <w:t xml:space="preserve"> o </w:t>
-      </w:r>
-      <w:r>
-        <w:t>PayPal</w:t>
-      </w:r>
-      <w:r>
-        <w:t>.</w:t>
-      </w:r>
-    </w:p>
-    <w:p>
-      <w:pPr>
-        <w:pStyle w:val="Prrafodelista"/>
-        <w:numPr>
-          <w:ilvl w:val="0"/>
-          <w:numId w:val="1"/>
-        </w:numPr>
-      </w:pPr>
-      <w:r>
-        <w:t xml:space="preserve">Se le </w:t>
-      </w:r>
-      <w:r>
-        <w:t>dará</w:t>
-      </w:r>
-      <w:r>
-        <w:t xml:space="preserve"> una factura al cliente al comprar el servicio detallándole el lugar del evento, fecha y hora.</w:t>
-      </w:r>
-    </w:p>
-    <w:p>
-      <w:pPr>
-        <w:pStyle w:val="Prrafodelista"/>
-        <w:numPr>
-          <w:ilvl w:val="0"/>
-          <w:numId w:val="1"/>
-        </w:numPr>
-      </w:pPr>
-      <w:r>
-        <w:t>El</w:t>
-      </w:r>
-      <w:r>
-        <w:t xml:space="preserve"> sistema almacenara los datos de los proveedores (Nombre, apellido, teléfono, dirección).</w:t>
-      </w:r>
-    </w:p>
-    <w:p>
-      <w:pPr>
-        <w:pStyle w:val="Prrafodelista"/>
-        <w:numPr>
-          <w:ilvl w:val="0"/>
-          <w:numId w:val="1"/>
-        </w:numPr>
-      </w:pPr>
-      <w:r>
-        <w:t xml:space="preserve">El </w:t>
-      </w:r>
-      <w:r>
-        <w:t>proveedor</w:t>
-      </w:r>
-      <w:r>
-        <w:t xml:space="preserve"> podrá registra o dar de alta sus objetos </w:t>
-      </w:r>
-      <w:r>
-        <w:t>en el almacén.</w:t>
-      </w:r>
-    </w:p>
-    <w:p>
-      <w:pPr>
-        <w:pStyle w:val="Prrafodelista"/>
-        <w:numPr>
-          <w:ilvl w:val="0"/>
-          <w:numId w:val="1"/>
-        </w:numPr>
-      </w:pPr>
-      <w:r>
-        <w:t>El cliente podrá elegir el tipo de evento que se llevará a cabo.</w:t>
-      </w:r>
       <w:bookmarkStart w:id="0" w:name="_GoBack"/>
       <w:bookmarkEnd w:id="0"/>
+    </w:p>
+    <w:p>
+      <w:pPr>
+        <w:pStyle w:val="Prrafodelista"/>
+        <w:numPr>
+          <w:ilvl w:val="0"/>
+          <w:numId w:val="1"/>
+        </w:numPr>
+      </w:pPr>
+      <w:r>
+        <w:t>El usuario podrá registrar sus datos al sistema para un evento.</w:t>
+      </w:r>
+    </w:p>
+    <w:p>
+      <w:pPr>
+        <w:pStyle w:val="Prrafodelista"/>
+        <w:numPr>
+          <w:ilvl w:val="0"/>
+          <w:numId w:val="1"/>
+        </w:numPr>
+      </w:pPr>
+      <w:r>
+        <w:t xml:space="preserve">El sistema </w:t>
+      </w:r>
+      <w:r>
+        <w:t>almacenara</w:t>
+      </w:r>
+      <w:r>
+        <w:t xml:space="preserve"> los datos del </w:t>
+      </w:r>
+      <w:r>
+        <w:t>cliente (Nombre</w:t>
+      </w:r>
+      <w:r>
+        <w:t xml:space="preserve">, Apellidos, teléfono, fecha de </w:t>
+      </w:r>
+      <w:r>
+        <w:t>nacimiento</w:t>
+      </w:r>
+      <w:r>
+        <w:t>).</w:t>
+      </w:r>
+    </w:p>
+    <w:p>
+      <w:pPr>
+        <w:pStyle w:val="Prrafodelista"/>
+        <w:numPr>
+          <w:ilvl w:val="0"/>
+          <w:numId w:val="1"/>
+        </w:numPr>
+      </w:pPr>
+      <w:r>
+        <w:t>El sistema se podrán registrar tres tipos de usuarios (cliente, proveedor y administrador).</w:t>
+      </w:r>
+    </w:p>
+    <w:p>
+      <w:pPr>
+        <w:pStyle w:val="Prrafodelista"/>
+        <w:numPr>
+          <w:ilvl w:val="0"/>
+          <w:numId w:val="1"/>
+        </w:numPr>
+      </w:pPr>
+      <w:r>
+        <w:t>El</w:t>
+      </w:r>
+      <w:r>
+        <w:t xml:space="preserve"> </w:t>
+      </w:r>
+      <w:r>
+        <w:t>cliente</w:t>
+      </w:r>
+      <w:r>
+        <w:t xml:space="preserve"> podrá reservar e</w:t>
+      </w:r>
+      <w:r>
+        <w:t>l día deseado en que se requerirá</w:t>
+      </w:r>
+      <w:r>
+        <w:t xml:space="preserve"> el servicio.</w:t>
+      </w:r>
+    </w:p>
+    <w:p>
+      <w:pPr>
+        <w:pStyle w:val="Prrafodelista"/>
+        <w:numPr>
+          <w:ilvl w:val="0"/>
+          <w:numId w:val="1"/>
+        </w:numPr>
+      </w:pPr>
+      <w:r>
+        <w:t>El</w:t>
+      </w:r>
+      <w:r>
+        <w:t xml:space="preserve"> sistema confirmará</w:t>
+      </w:r>
+      <w:r>
+        <w:t xml:space="preserve"> si hay </w:t>
+      </w:r>
+      <w:r>
+        <w:t>disponibilidad</w:t>
+      </w:r>
+      <w:r>
+        <w:t xml:space="preserve"> para ese </w:t>
+      </w:r>
+      <w:r>
+        <w:t>día</w:t>
+      </w:r>
+      <w:r>
+        <w:t>.</w:t>
+      </w:r>
+    </w:p>
+    <w:p>
+      <w:pPr>
+        <w:pStyle w:val="Prrafodelista"/>
+        <w:numPr>
+          <w:ilvl w:val="0"/>
+          <w:numId w:val="1"/>
+        </w:numPr>
+      </w:pPr>
+      <w:r>
+        <w:t xml:space="preserve">El cliente podrá </w:t>
+      </w:r>
+      <w:r>
+        <w:t>pagar</w:t>
+      </w:r>
+      <w:r>
+        <w:t xml:space="preserve"> a</w:t>
+      </w:r>
+      <w:r>
+        <w:t xml:space="preserve"> través</w:t>
+      </w:r>
+      <w:r>
+        <w:t xml:space="preserve"> de tarjeta de crédito/</w:t>
+      </w:r>
+      <w:r>
+        <w:t>débito</w:t>
+      </w:r>
+      <w:r>
+        <w:t xml:space="preserve"> o </w:t>
+      </w:r>
+      <w:r>
+        <w:t>PayPal</w:t>
+      </w:r>
+      <w:r>
+        <w:t>.</w:t>
+      </w:r>
+    </w:p>
+    <w:p>
+      <w:pPr>
+        <w:pStyle w:val="Prrafodelista"/>
+        <w:numPr>
+          <w:ilvl w:val="0"/>
+          <w:numId w:val="1"/>
+        </w:numPr>
+      </w:pPr>
+      <w:r>
+        <w:t xml:space="preserve">Se le </w:t>
+      </w:r>
+      <w:r>
+        <w:t>dará</w:t>
+      </w:r>
+      <w:r>
+        <w:t xml:space="preserve"> una factura al cliente al comprar el servicio detallándole el lugar del evento, fecha y hora.</w:t>
+      </w:r>
+    </w:p>
+    <w:p>
+      <w:pPr>
+        <w:pStyle w:val="Prrafodelista"/>
+        <w:numPr>
+          <w:ilvl w:val="0"/>
+          <w:numId w:val="1"/>
+        </w:numPr>
+      </w:pPr>
+      <w:r>
+        <w:t>El</w:t>
+      </w:r>
+      <w:r>
+        <w:t xml:space="preserve"> sistema almacenará</w:t>
+      </w:r>
+      <w:r>
+        <w:t xml:space="preserve"> los datos de los proveedores (Nombre, apellido, teléfono, dirección).</w:t>
+      </w:r>
+    </w:p>
+    <w:p>
+      <w:pPr>
+        <w:pStyle w:val="Prrafodelista"/>
+        <w:numPr>
+          <w:ilvl w:val="0"/>
+          <w:numId w:val="1"/>
+        </w:numPr>
+      </w:pPr>
+      <w:r>
+        <w:t xml:space="preserve">El </w:t>
+      </w:r>
+      <w:r>
+        <w:t>proveedor</w:t>
+      </w:r>
+      <w:r>
+        <w:t xml:space="preserve"> podrá registra o dar de alta sus objetos </w:t>
+      </w:r>
+      <w:r>
+        <w:t>en el almacén.</w:t>
+      </w:r>
+    </w:p>
+    <w:p>
+      <w:pPr>
+        <w:pStyle w:val="Prrafodelista"/>
+        <w:numPr>
+          <w:ilvl w:val="0"/>
+          <w:numId w:val="1"/>
+        </w:numPr>
+      </w:pPr>
+      <w:r>
+        <w:t>El cliente podrá elegir el tipo de evento que se llevará a cabo.</w:t>
+      </w:r>
+    </w:p>
+    <w:p>
+      <w:pPr>
+        <w:pStyle w:val="Prrafodelista"/>
+        <w:numPr>
+          <w:ilvl w:val="0"/>
+          <w:numId w:val="1"/>
+        </w:numPr>
+        <w:rPr>
+          <w:rFonts w:cstheme="minorHAnsi"/>
+          <w:sz w:val="20"/>
+        </w:rPr>
+      </w:pPr>
+      <w:r>
+        <w:rPr>
+          <w:rFonts w:cstheme="minorHAnsi"/>
+          <w:szCs w:val="24"/>
+        </w:rPr>
+        <w:t>El sistema podrá almacenar los datos relevantes para tener un mejor control de estas.</w:t>
+      </w:r>
+    </w:p>
+    <w:p>
+      <w:pPr>
+        <w:pStyle w:val="Prrafodelista"/>
+        <w:numPr>
+          <w:ilvl w:val="0"/>
+          <w:numId w:val="1"/>
+        </w:numPr>
+        <w:rPr>
+          <w:rFonts w:cstheme="minorHAnsi"/>
+          <w:sz w:val="20"/>
+        </w:rPr>
+      </w:pPr>
+      <w:r>
+        <w:rPr>
+          <w:rFonts w:cstheme="minorHAnsi"/>
+          <w:szCs w:val="24"/>
+        </w:rPr>
+        <w:t>el sistema mostrará la disponibilidad con respecto a su fecha especificada</w:t>
+      </w:r>
+      <w:r>
+        <w:rPr>
+          <w:rFonts w:cstheme="minorHAnsi"/>
+          <w:szCs w:val="24"/>
+        </w:rPr>
+        <w:t>.</w:t>
+      </w:r>
+    </w:p>
+    <w:p>
+      <w:pPr>
+        <w:pStyle w:val="Prrafodelista"/>
+        <w:numPr>
+          <w:ilvl w:val="0"/>
+          <w:numId w:val="1"/>
+        </w:numPr>
+        <w:rPr>
+          <w:rFonts w:cstheme="minorHAnsi"/>
+          <w:sz w:val="18"/>
+        </w:rPr>
+      </w:pPr>
+      <w:r>
+        <w:rPr>
+          <w:rFonts w:cstheme="minorHAnsi"/>
+          <w:szCs w:val="24"/>
+        </w:rPr>
+        <w:t>E</w:t>
+      </w:r>
+      <w:r>
+        <w:rPr>
+          <w:rFonts w:cstheme="minorHAnsi"/>
+          <w:szCs w:val="24"/>
+        </w:rPr>
+        <w:t>l sistema permitirá que el proveedor enliste los servicios y productos disponibles en una plataforma en línea.</w:t>
+      </w:r>
+    </w:p>
+    <w:p>
+      <w:pPr>
+        <w:pStyle w:val="Prrafodelista"/>
+        <w:numPr>
+          <w:ilvl w:val="0"/>
+          <w:numId w:val="1"/>
+        </w:numPr>
+        <w:rPr>
+          <w:rFonts w:cstheme="minorHAnsi"/>
+          <w:sz w:val="18"/>
+        </w:rPr>
+      </w:pPr>
+      <w:r>
+        <w:rPr>
+          <w:rFonts w:cstheme="minorHAnsi"/>
+          <w:szCs w:val="24"/>
+        </w:rPr>
+        <w:t>E</w:t>
+      </w:r>
+      <w:r>
+        <w:rPr>
+          <w:rFonts w:cstheme="minorHAnsi"/>
+          <w:szCs w:val="24"/>
+        </w:rPr>
+        <w:t>l sistema permitirá al cliente registrarse para así atraerlos con marketing y crear un perfil.</w:t>
+      </w:r>
+    </w:p>
+    <w:p>
+      <w:pPr>
+        <w:pStyle w:val="Prrafodelista"/>
+        <w:numPr>
+          <w:ilvl w:val="0"/>
+          <w:numId w:val="1"/>
+        </w:numPr>
+        <w:rPr>
+          <w:rFonts w:cstheme="minorHAnsi"/>
+          <w:sz w:val="18"/>
+        </w:rPr>
+      </w:pPr>
+      <w:r>
+        <w:rPr>
+          <w:rFonts w:cstheme="minorHAnsi"/>
+          <w:szCs w:val="24"/>
+        </w:rPr>
+        <w:t>E</w:t>
+      </w:r>
+      <w:r>
+        <w:rPr>
+          <w:rFonts w:cstheme="minorHAnsi"/>
+          <w:szCs w:val="24"/>
+        </w:rPr>
+        <w:t>l sistema generará un contrato para que exista un control y seguridad para el proveedor y el cliente en cada evento.</w:t>
+      </w:r>
+    </w:p>
+    <w:p>
+      <w:pPr>
+        <w:pStyle w:val="Prrafodelista"/>
+        <w:numPr>
+          <w:ilvl w:val="0"/>
+          <w:numId w:val="1"/>
+        </w:numPr>
+        <w:rPr>
+          <w:rFonts w:cstheme="minorHAnsi"/>
+          <w:sz w:val="18"/>
+        </w:rPr>
+      </w:pPr>
+      <w:r>
+        <w:rPr>
+          <w:rFonts w:cstheme="minorHAnsi"/>
+          <w:szCs w:val="24"/>
+        </w:rPr>
+        <w:t>E</w:t>
+      </w:r>
+      <w:r>
+        <w:rPr>
+          <w:rFonts w:cstheme="minorHAnsi"/>
+          <w:szCs w:val="24"/>
+        </w:rPr>
+        <w:t>l sistema dará la oportunidad de que el proveedor y el cliente se evalúen mutuamente para poder ofrecer una recomendación para cada uno; para próximas consultas.</w:t>
+      </w:r>
     </w:p>
     <w:sectPr>
       <w:pgSz w:w="12240" w:h="15840"/>

</xml_diff>